<commit_message>
Aggiunto Meeting Agenda per il 2 novembre
Modificato il meeting del 30 per aggiungere identificativo ai task e aggiunti template di sola lettura in modo da velocizzare la scrittura delle agende e minute
</commit_message>
<xml_diff>
--- a/Meeting e Minute/Meeting 30-10-2020.docx
+++ b/Meeting e Minute/Meeting 30-10-2020.docx
@@ -21,53 +21,55 @@
         <w:rPr>
           <w:rFonts w:ascii="Garamond" w:eastAsia="Garamond" w:hAnsi="Garamond" w:cs="Garamond"/>
           <w:b/>
-          <w:sz w:val="60"/>
-          <w:szCs w:val="60"/>
-          <w:lang w:val="en-US"/>
-        </w:rPr>
-        <w:t>[</w:t>
-      </w:r>
-      <w:proofErr w:type="spellStart"/>
-      <w:r>
-        <w:rPr>
-          <w:rFonts w:ascii="Garamond" w:eastAsia="Garamond" w:hAnsi="Garamond" w:cs="Garamond"/>
-          <w:b/>
-          <w:sz w:val="60"/>
-          <w:szCs w:val="60"/>
-          <w:lang w:val="en-US"/>
-        </w:rPr>
-        <w:t>Logo</w:t>
-      </w:r>
-      <w:r>
-        <w:rPr>
-          <w:rFonts w:ascii="Garamond" w:eastAsia="Garamond" w:hAnsi="Garamond" w:cs="Garamond"/>
-          <w:b/>
-          <w:sz w:val="60"/>
-          <w:szCs w:val="60"/>
-          <w:lang w:val="en-US"/>
-        </w:rPr>
-        <w:t>progetto</w:t>
-      </w:r>
-      <w:proofErr w:type="spellEnd"/>
-      <w:r>
-        <w:rPr>
-          <w:rFonts w:ascii="Garamond" w:eastAsia="Garamond" w:hAnsi="Garamond" w:cs="Garamond"/>
-          <w:b/>
-          <w:sz w:val="60"/>
-          <w:szCs w:val="60"/>
-          <w:lang w:val="en-US"/>
-        </w:rPr>
-        <w:t>]</w:t>
-      </w:r>
-      <w:r>
-        <w:rPr>
-          <w:rFonts w:ascii="Garamond" w:eastAsia="Garamond" w:hAnsi="Garamond" w:cs="Garamond"/>
-          <w:b/>
+          <w:noProof/>
           <w:sz w:val="24"/>
           <w:szCs w:val="24"/>
           <w:lang w:val="en-US"/>
         </w:rPr>
-        <w:t xml:space="preserve"> </w:t>
+        <w:drawing>
+          <wp:inline distT="0" distB="0" distL="0" distR="0" wp14:anchorId="7434E9AC" wp14:editId="6E551DF9">
+            <wp:extent cx="1428750" cy="1428750"/>
+            <wp:effectExtent l="0" t="0" r="0" b="0"/>
+            <wp:docPr id="2" name="Elemento grafico 2"/>
+            <wp:cNvGraphicFramePr>
+              <a:graphicFrameLocks xmlns:a="http://schemas.openxmlformats.org/drawingml/2006/main" noChangeAspect="1"/>
+            </wp:cNvGraphicFramePr>
+            <a:graphic xmlns:a="http://schemas.openxmlformats.org/drawingml/2006/main">
+              <a:graphicData uri="http://schemas.openxmlformats.org/drawingml/2006/picture">
+                <pic:pic xmlns:pic="http://schemas.openxmlformats.org/drawingml/2006/picture">
+                  <pic:nvPicPr>
+                    <pic:cNvPr id="2" name="Elemento grafico 2"/>
+                    <pic:cNvPicPr/>
+                  </pic:nvPicPr>
+                  <pic:blipFill>
+                    <a:blip r:embed="rId7">
+                      <a:extLst>
+                        <a:ext uri="{28A0092B-C50C-407E-A947-70E740481C1C}">
+                          <a14:useLocalDpi xmlns:a14="http://schemas.microsoft.com/office/drawing/2010/main" val="0"/>
+                        </a:ext>
+                        <a:ext uri="{96DAC541-7B7A-43D3-8B79-37D633B846F1}">
+                          <asvg:svgBlip xmlns:asvg="http://schemas.microsoft.com/office/drawing/2016/SVG/main" r:embed="rId8"/>
+                        </a:ext>
+                      </a:extLst>
+                    </a:blip>
+                    <a:stretch>
+                      <a:fillRect/>
+                    </a:stretch>
+                  </pic:blipFill>
+                  <pic:spPr>
+                    <a:xfrm>
+                      <a:off x="0" y="0"/>
+                      <a:ext cx="1428750" cy="1428750"/>
+                    </a:xfrm>
+                    <a:prstGeom prst="rect">
+                      <a:avLst/>
+                    </a:prstGeom>
+                  </pic:spPr>
+                </pic:pic>
+              </a:graphicData>
+            </a:graphic>
+          </wp:inline>
+        </w:drawing>
       </w:r>
       <w:r>
         <w:rPr>
@@ -607,7 +609,7 @@
     <w:tbl>
       <w:tblPr>
         <w:tblStyle w:val="a0"/>
-        <w:tblW w:w="7758" w:type="dxa"/>
+        <w:tblW w:w="9317" w:type="dxa"/>
         <w:tblInd w:w="-108" w:type="dxa"/>
         <w:tblBorders>
           <w:top w:val="single" w:sz="4" w:space="0" w:color="000000"/>
@@ -625,7 +627,7 @@
         <w:gridCol w:w="1461"/>
         <w:gridCol w:w="1674"/>
         <w:gridCol w:w="1163"/>
-        <w:gridCol w:w="1559"/>
+        <w:gridCol w:w="3118"/>
       </w:tblGrid>
       <w:tr>
         <w:trPr>
@@ -727,7 +729,7 @@
         </w:tc>
         <w:tc>
           <w:tcPr>
-            <w:tcW w:w="1559" w:type="dxa"/>
+            <w:tcW w:w="3118" w:type="dxa"/>
           </w:tcPr>
           <w:p>
             <w:pPr>
@@ -765,6 +767,10 @@
           <w:p>
             <w:pPr>
               <w:pStyle w:val="Normale1"/>
+              <w:rPr>
+                <w:b/>
+                <w:bCs/>
+              </w:rPr>
             </w:pPr>
             <w:r>
               <w:rPr>
@@ -772,7 +778,7 @@
                 <w:b/>
                 <w:bCs/>
               </w:rPr>
-              <w:t>Scelta del logo</w:t>
+              <w:t>Task_1</w:t>
             </w:r>
           </w:p>
         </w:tc>
@@ -820,13 +826,21 @@
         </w:tc>
         <w:tc>
           <w:tcPr>
-            <w:tcW w:w="1559" w:type="dxa"/>
+            <w:tcW w:w="3118" w:type="dxa"/>
           </w:tcPr>
           <w:p>
             <w:pPr>
               <w:pStyle w:val="Normale1"/>
               <w:jc w:val="center"/>
             </w:pPr>
+            <w:r>
+              <w:rPr>
+                <w:rFonts w:ascii="Garamond" w:hAnsi="Garamond"/>
+                <w:b/>
+                <w:bCs/>
+              </w:rPr>
+              <w:t>Scelta del logo</w:t>
+            </w:r>
           </w:p>
         </w:tc>
       </w:tr>
@@ -853,7 +867,7 @@
                 <w:b/>
                 <w:bCs/>
               </w:rPr>
-              <w:t>Scelta del motto</w:t>
+              <w:t>Task_2</w:t>
             </w:r>
           </w:p>
         </w:tc>
@@ -901,13 +915,21 @@
         </w:tc>
         <w:tc>
           <w:tcPr>
-            <w:tcW w:w="1559" w:type="dxa"/>
+            <w:tcW w:w="3118" w:type="dxa"/>
           </w:tcPr>
           <w:p>
             <w:pPr>
               <w:pStyle w:val="Normale1"/>
               <w:jc w:val="center"/>
             </w:pPr>
+            <w:r>
+              <w:rPr>
+                <w:rFonts w:ascii="Garamond" w:hAnsi="Garamond"/>
+                <w:b/>
+                <w:bCs/>
+              </w:rPr>
+              <w:t>Scelta del motto</w:t>
+            </w:r>
           </w:p>
         </w:tc>
       </w:tr>
@@ -937,7 +959,8 @@
                 <w:b/>
                 <w:bCs/>
               </w:rPr>
-              <w:t>Scelta del nome</w:t>
+              <w:lastRenderedPageBreak/>
+              <w:t>Task_3</w:t>
             </w:r>
           </w:p>
         </w:tc>
@@ -985,13 +1008,21 @@
         </w:tc>
         <w:tc>
           <w:tcPr>
-            <w:tcW w:w="1559" w:type="dxa"/>
+            <w:tcW w:w="3118" w:type="dxa"/>
           </w:tcPr>
           <w:p>
             <w:pPr>
               <w:pStyle w:val="Normale1"/>
               <w:jc w:val="center"/>
             </w:pPr>
+            <w:r>
+              <w:rPr>
+                <w:rFonts w:ascii="Garamond" w:hAnsi="Garamond"/>
+                <w:b/>
+                <w:bCs/>
+              </w:rPr>
+              <w:t>Scelta del nome</w:t>
+            </w:r>
           </w:p>
         </w:tc>
       </w:tr>
@@ -1001,11 +1032,7 @@
         <w:pStyle w:val="Normale1"/>
       </w:pPr>
     </w:p>
-    <w:p>
-      <w:r>
-        <w:br w:type="page"/>
-      </w:r>
-    </w:p>
+    <w:p/>
     <w:p>
       <w:pPr>
         <w:pStyle w:val="Normale1"/>
@@ -1338,7 +1365,7 @@
       </w:r>
     </w:p>
     <w:sectPr>
-      <w:headerReference w:type="default" r:id="rId7"/>
+      <w:headerReference w:type="default" r:id="rId9"/>
       <w:pgSz w:w="11909" w:h="16834"/>
       <w:pgMar w:top="1440" w:right="1440" w:bottom="1440" w:left="1440" w:header="720" w:footer="720" w:gutter="0"/>
       <w:pgNumType w:start="1"/>

</xml_diff>